<commit_message>
Añadido contenido al documento de redes bayesianas
</commit_message>
<xml_diff>
--- a/Documentation/Theory/Classification for data streams/Bayesian networks/Machine Learning for Data Streams_Bayesian networks.docx
+++ b/Documentation/Theory/Classification for data streams/Bayesian networks/Machine Learning for Data Streams_Bayesian networks.docx
@@ -15,6 +15,7 @@
     <w:p>
       <w:pPr>
         <w:pStyle w:val="Ttulo1"/>
+        <w:jc w:val="both"/>
       </w:pPr>
       <w:r>
         <w:t>BAYESIAN NETWORKS</w:t>
@@ -23,6 +24,7 @@
     <w:p>
       <w:pPr>
         <w:pStyle w:val="Ttulo2"/>
+        <w:jc w:val="both"/>
       </w:pPr>
       <w:r>
         <w:t>NAÏVE BAYES</w:t>
@@ -35,6 +37,7 @@
           <w:ilvl w:val="0"/>
           <w:numId w:val="4"/>
         </w:numPr>
+        <w:jc w:val="both"/>
       </w:pPr>
       <w:proofErr w:type="spellStart"/>
       <w:r>
@@ -151,37 +154,23 @@
           <w:ilvl w:val="0"/>
           <w:numId w:val="5"/>
         </w:numPr>
+        <w:jc w:val="both"/>
       </w:pPr>
       <w:proofErr w:type="spellStart"/>
       <w:r>
-        <w:t>T</w:t>
-      </w:r>
-      <w:r>
-        <w:t>he</w:t>
-      </w:r>
-      <w:proofErr w:type="spellEnd"/>
-      <w:r>
-        <w:t xml:space="preserve"> </w:t>
-      </w:r>
-      <w:proofErr w:type="spellStart"/>
-      <w:r>
-        <w:t>na</w:t>
-      </w:r>
-      <w:r>
-        <w:t>ï</w:t>
-      </w:r>
-      <w:r>
-        <w:t>v</w:t>
-      </w:r>
-      <w:r>
-        <w:t>e</w:t>
-      </w:r>
-      <w:proofErr w:type="spellEnd"/>
-      <w:r>
-        <w:t xml:space="preserve"> </w:t>
-      </w:r>
-      <w:r>
-        <w:t xml:space="preserve">Bayes </w:t>
+        <w:t>The</w:t>
+      </w:r>
+      <w:proofErr w:type="spellEnd"/>
+      <w:r>
+        <w:t xml:space="preserve"> </w:t>
+      </w:r>
+      <w:proofErr w:type="spellStart"/>
+      <w:r>
+        <w:t>naïve</w:t>
+      </w:r>
+      <w:proofErr w:type="spellEnd"/>
+      <w:r>
+        <w:t xml:space="preserve"> Bayes </w:t>
       </w:r>
       <w:proofErr w:type="spellStart"/>
       <w:r>
@@ -229,10 +218,7 @@
       </w:r>
       <w:proofErr w:type="spellEnd"/>
       <w:r>
-        <w:t xml:space="preserve"> do</w:t>
-      </w:r>
-      <w:r>
-        <w:t xml:space="preserve"> </w:t>
+        <w:t xml:space="preserve"> do </w:t>
       </w:r>
       <w:proofErr w:type="spellStart"/>
       <w:r>
@@ -521,10 +507,7 @@
       </w:r>
       <w:proofErr w:type="spellEnd"/>
       <w:r>
-        <w:t xml:space="preserve"> </w:t>
-      </w:r>
-      <w:r>
-        <w:t xml:space="preserve">can be </w:t>
+        <w:t xml:space="preserve"> can be </w:t>
       </w:r>
       <w:proofErr w:type="spellStart"/>
       <w:r>
@@ -620,6 +603,7 @@
           <w:ilvl w:val="0"/>
           <w:numId w:val="5"/>
         </w:numPr>
+        <w:jc w:val="both"/>
       </w:pPr>
       <w:proofErr w:type="spellStart"/>
       <w:r>
@@ -698,13 +682,7 @@
         <w:rPr>
           <w:b/>
         </w:rPr>
-        <w:t xml:space="preserve"> </w:t>
-      </w:r>
-      <w:r>
-        <w:rPr>
-          <w:b/>
-        </w:rPr>
-        <w:t xml:space="preserve">are </w:t>
+        <w:t xml:space="preserve"> are </w:t>
       </w:r>
       <w:proofErr w:type="spellStart"/>
       <w:r>
@@ -1263,6 +1241,7 @@
       <w:pPr>
         <w:pStyle w:val="Prrafodelista"/>
         <w:ind w:left="1800"/>
+        <w:jc w:val="both"/>
       </w:pPr>
     </w:p>
     <w:p>
@@ -1272,6 +1251,7 @@
           <w:ilvl w:val="0"/>
           <w:numId w:val="1"/>
         </w:numPr>
+        <w:jc w:val="both"/>
         <w:rPr>
           <w:rFonts w:ascii="Times New Roman" w:hAnsi="Times New Roman" w:cs="Times New Roman"/>
           <w:b/>
@@ -1365,6 +1345,7 @@
           <w:ilvl w:val="1"/>
           <w:numId w:val="1"/>
         </w:numPr>
+        <w:jc w:val="both"/>
         <w:rPr>
           <w:rFonts w:ascii="Times New Roman" w:hAnsi="Times New Roman" w:cs="Times New Roman"/>
           <w:sz w:val="24"/>
@@ -2177,6 +2158,7 @@
           <w:ilvl w:val="1"/>
           <w:numId w:val="1"/>
         </w:numPr>
+        <w:jc w:val="both"/>
         <w:rPr>
           <w:rFonts w:ascii="Times New Roman" w:hAnsi="Times New Roman" w:cs="Times New Roman"/>
           <w:sz w:val="24"/>
@@ -2631,6 +2613,7 @@
           <w:ilvl w:val="1"/>
           <w:numId w:val="1"/>
         </w:numPr>
+        <w:jc w:val="both"/>
         <w:rPr>
           <w:rFonts w:ascii="Times New Roman" w:hAnsi="Times New Roman" w:cs="Times New Roman"/>
           <w:sz w:val="24"/>
@@ -2915,6 +2898,7 @@
           <w:ilvl w:val="1"/>
           <w:numId w:val="1"/>
         </w:numPr>
+        <w:jc w:val="both"/>
         <w:rPr>
           <w:rFonts w:ascii="Times New Roman" w:hAnsi="Times New Roman" w:cs="Times New Roman"/>
           <w:sz w:val="24"/>
@@ -3637,6 +3621,7 @@
           <w:ilvl w:val="1"/>
           <w:numId w:val="1"/>
         </w:numPr>
+        <w:jc w:val="both"/>
         <w:rPr>
           <w:rFonts w:ascii="Times New Roman" w:hAnsi="Times New Roman" w:cs="Times New Roman"/>
           <w:sz w:val="24"/>
@@ -4187,52 +4172,52 @@
           <w:sz w:val="24"/>
           <w:szCs w:val="24"/>
         </w:rPr>
+        <w:t>“</w:t>
+      </w:r>
+      <w:proofErr w:type="spellStart"/>
+      <w:r>
+        <w:rPr>
+          <w:rFonts w:ascii="Times New Roman" w:hAnsi="Times New Roman" w:cs="Times New Roman"/>
+          <w:sz w:val="24"/>
+          <w:szCs w:val="24"/>
+        </w:rPr>
+        <w:t>cPiD</w:t>
+      </w:r>
+      <w:proofErr w:type="spellEnd"/>
+      <w:r>
+        <w:rPr>
+          <w:rFonts w:ascii="Times New Roman" w:hAnsi="Times New Roman" w:cs="Times New Roman"/>
+          <w:sz w:val="24"/>
+          <w:szCs w:val="24"/>
+        </w:rPr>
+        <w:t xml:space="preserve">" </w:t>
+      </w:r>
+      <w:proofErr w:type="spellStart"/>
+      <w:r>
+        <w:rPr>
+          <w:rFonts w:ascii="Times New Roman" w:hAnsi="Times New Roman" w:cs="Times New Roman"/>
+          <w:sz w:val="24"/>
+          <w:szCs w:val="24"/>
+        </w:rPr>
+        <w:t>which</w:t>
+      </w:r>
+      <w:proofErr w:type="spellEnd"/>
+      <w:r>
+        <w:rPr>
+          <w:rFonts w:ascii="Times New Roman" w:hAnsi="Times New Roman" w:cs="Times New Roman"/>
+          <w:sz w:val="24"/>
+          <w:szCs w:val="24"/>
+        </w:rPr>
+        <w:t xml:space="preserve"> </w:t>
+      </w:r>
+      <w:proofErr w:type="spellStart"/>
+      <w:r>
+        <w:rPr>
+          <w:rFonts w:ascii="Times New Roman" w:hAnsi="Times New Roman" w:cs="Times New Roman"/>
+          <w:sz w:val="24"/>
+          <w:szCs w:val="24"/>
+        </w:rPr>
         <w:lastRenderedPageBreak/>
-        <w:t>“</w:t>
-      </w:r>
-      <w:proofErr w:type="spellStart"/>
-      <w:r>
-        <w:rPr>
-          <w:rFonts w:ascii="Times New Roman" w:hAnsi="Times New Roman" w:cs="Times New Roman"/>
-          <w:sz w:val="24"/>
-          <w:szCs w:val="24"/>
-        </w:rPr>
-        <w:t>cPiD</w:t>
-      </w:r>
-      <w:proofErr w:type="spellEnd"/>
-      <w:r>
-        <w:rPr>
-          <w:rFonts w:ascii="Times New Roman" w:hAnsi="Times New Roman" w:cs="Times New Roman"/>
-          <w:sz w:val="24"/>
-          <w:szCs w:val="24"/>
-        </w:rPr>
-        <w:t xml:space="preserve">" </w:t>
-      </w:r>
-      <w:proofErr w:type="spellStart"/>
-      <w:r>
-        <w:rPr>
-          <w:rFonts w:ascii="Times New Roman" w:hAnsi="Times New Roman" w:cs="Times New Roman"/>
-          <w:sz w:val="24"/>
-          <w:szCs w:val="24"/>
-        </w:rPr>
-        <w:t>which</w:t>
-      </w:r>
-      <w:proofErr w:type="spellEnd"/>
-      <w:r>
-        <w:rPr>
-          <w:rFonts w:ascii="Times New Roman" w:hAnsi="Times New Roman" w:cs="Times New Roman"/>
-          <w:sz w:val="24"/>
-          <w:szCs w:val="24"/>
-        </w:rPr>
-        <w:t xml:space="preserve"> </w:t>
-      </w:r>
-      <w:proofErr w:type="spellStart"/>
-      <w:r>
-        <w:rPr>
-          <w:rFonts w:ascii="Times New Roman" w:hAnsi="Times New Roman" w:cs="Times New Roman"/>
-          <w:sz w:val="24"/>
-          <w:szCs w:val="24"/>
-        </w:rPr>
         <w:t>is</w:t>
       </w:r>
       <w:proofErr w:type="spellEnd"/>
@@ -4430,6 +4415,7 @@
           <w:ilvl w:val="1"/>
           <w:numId w:val="1"/>
         </w:numPr>
+        <w:jc w:val="both"/>
         <w:rPr>
           <w:rFonts w:ascii="Times New Roman" w:hAnsi="Times New Roman" w:cs="Times New Roman"/>
           <w:sz w:val="24"/>
@@ -5025,6 +5011,7 @@
       <w:pPr>
         <w:pStyle w:val="Prrafodelista"/>
         <w:ind w:left="1440"/>
+        <w:jc w:val="both"/>
         <w:rPr>
           <w:rFonts w:ascii="Times New Roman" w:hAnsi="Times New Roman" w:cs="Times New Roman"/>
           <w:sz w:val="24"/>
@@ -5039,6 +5026,7 @@
           <w:ilvl w:val="1"/>
           <w:numId w:val="1"/>
         </w:numPr>
+        <w:jc w:val="both"/>
         <w:rPr>
           <w:rFonts w:ascii="Times New Roman" w:hAnsi="Times New Roman" w:cs="Times New Roman"/>
           <w:color w:val="2F5496" w:themeColor="accent1" w:themeShade="BF"/>
@@ -6221,6 +6209,7 @@
           <w:ilvl w:val="2"/>
           <w:numId w:val="1"/>
         </w:numPr>
+        <w:jc w:val="both"/>
         <w:rPr>
           <w:rFonts w:ascii="Times New Roman" w:hAnsi="Times New Roman" w:cs="Times New Roman"/>
           <w:color w:val="2F5496" w:themeColor="accent1" w:themeShade="BF"/>
@@ -6641,6 +6630,7 @@
           <w:ilvl w:val="2"/>
           <w:numId w:val="1"/>
         </w:numPr>
+        <w:jc w:val="both"/>
         <w:rPr>
           <w:rFonts w:ascii="Times New Roman" w:hAnsi="Times New Roman" w:cs="Times New Roman"/>
           <w:color w:val="2F5496" w:themeColor="accent1" w:themeShade="BF"/>
@@ -6816,6 +6806,7 @@
           <w:ilvl w:val="3"/>
           <w:numId w:val="1"/>
         </w:numPr>
+        <w:jc w:val="both"/>
         <w:rPr>
           <w:rFonts w:ascii="Times New Roman" w:hAnsi="Times New Roman" w:cs="Times New Roman"/>
           <w:color w:val="2F5496" w:themeColor="accent1" w:themeShade="BF"/>
@@ -7107,6 +7098,7 @@
           <w:ilvl w:val="3"/>
           <w:numId w:val="1"/>
         </w:numPr>
+        <w:jc w:val="both"/>
         <w:rPr>
           <w:rFonts w:ascii="Times New Roman" w:hAnsi="Times New Roman" w:cs="Times New Roman"/>
           <w:color w:val="2F5496" w:themeColor="accent1" w:themeShade="BF"/>
@@ -7498,6 +7490,7 @@
           <w:ilvl w:val="2"/>
           <w:numId w:val="1"/>
         </w:numPr>
+        <w:jc w:val="both"/>
         <w:rPr>
           <w:rFonts w:ascii="Times New Roman" w:hAnsi="Times New Roman" w:cs="Times New Roman"/>
           <w:color w:val="2F5496" w:themeColor="accent1" w:themeShade="BF"/>
@@ -7609,6 +7602,7 @@
     <w:p>
       <w:pPr>
         <w:ind w:left="1800"/>
+        <w:jc w:val="both"/>
         <w:rPr>
           <w:rFonts w:ascii="Times New Roman" w:hAnsi="Times New Roman" w:cs="Times New Roman"/>
           <w:color w:val="2F5496" w:themeColor="accent1" w:themeShade="BF"/>
@@ -7624,6 +7618,7 @@
           <w:ilvl w:val="0"/>
           <w:numId w:val="1"/>
         </w:numPr>
+        <w:jc w:val="both"/>
         <w:rPr>
           <w:rFonts w:ascii="Times New Roman" w:hAnsi="Times New Roman" w:cs="Times New Roman"/>
           <w:b/>
@@ -7800,8 +7795,1051 @@
         </w:rPr>
         <w:t xml:space="preserve"> </w:t>
       </w:r>
-      <w:bookmarkStart w:id="0" w:name="_GoBack"/>
-      <w:bookmarkEnd w:id="0"/>
+      <w:r>
+        <w:rPr>
+          <w:rFonts w:ascii="Times New Roman" w:hAnsi="Times New Roman" w:cs="Times New Roman"/>
+          <w:b/>
+          <w:sz w:val="24"/>
+          <w:szCs w:val="24"/>
+        </w:rPr>
+        <w:t>(2016):</w:t>
+      </w:r>
+    </w:p>
+    <w:p>
+      <w:pPr>
+        <w:pStyle w:val="Prrafodelista"/>
+        <w:numPr>
+          <w:ilvl w:val="1"/>
+          <w:numId w:val="1"/>
+        </w:numPr>
+        <w:jc w:val="both"/>
+        <w:rPr>
+          <w:rFonts w:ascii="Times New Roman" w:hAnsi="Times New Roman" w:cs="Times New Roman"/>
+          <w:sz w:val="24"/>
+          <w:szCs w:val="24"/>
+        </w:rPr>
+      </w:pPr>
+      <w:proofErr w:type="spellStart"/>
+      <w:r>
+        <w:rPr>
+          <w:rFonts w:ascii="Times New Roman" w:hAnsi="Times New Roman" w:cs="Times New Roman"/>
+          <w:sz w:val="24"/>
+          <w:szCs w:val="24"/>
+        </w:rPr>
+        <w:t>T</w:t>
+      </w:r>
+      <w:r>
+        <w:rPr>
+          <w:rFonts w:ascii="Times New Roman" w:hAnsi="Times New Roman" w:cs="Times New Roman"/>
+          <w:sz w:val="24"/>
+          <w:szCs w:val="24"/>
+        </w:rPr>
+        <w:t>wo</w:t>
+      </w:r>
+      <w:proofErr w:type="spellEnd"/>
+      <w:r>
+        <w:rPr>
+          <w:rFonts w:ascii="Times New Roman" w:hAnsi="Times New Roman" w:cs="Times New Roman"/>
+          <w:sz w:val="24"/>
+          <w:szCs w:val="24"/>
+        </w:rPr>
+        <w:t xml:space="preserve"> new </w:t>
+      </w:r>
+      <w:proofErr w:type="spellStart"/>
+      <w:r>
+        <w:rPr>
+          <w:rFonts w:ascii="Times New Roman" w:hAnsi="Times New Roman" w:cs="Times New Roman"/>
+          <w:sz w:val="24"/>
+          <w:szCs w:val="24"/>
+        </w:rPr>
+        <w:t>contributions</w:t>
+      </w:r>
+      <w:proofErr w:type="spellEnd"/>
+      <w:r>
+        <w:rPr>
+          <w:rFonts w:ascii="Times New Roman" w:hAnsi="Times New Roman" w:cs="Times New Roman"/>
+          <w:sz w:val="24"/>
+          <w:szCs w:val="24"/>
+        </w:rPr>
+        <w:t xml:space="preserve"> are </w:t>
+      </w:r>
+      <w:proofErr w:type="spellStart"/>
+      <w:r>
+        <w:rPr>
+          <w:rFonts w:ascii="Times New Roman" w:hAnsi="Times New Roman" w:cs="Times New Roman"/>
+          <w:sz w:val="24"/>
+          <w:szCs w:val="24"/>
+        </w:rPr>
+        <w:t>made</w:t>
+      </w:r>
+      <w:proofErr w:type="spellEnd"/>
+      <w:r>
+        <w:rPr>
+          <w:rFonts w:ascii="Times New Roman" w:hAnsi="Times New Roman" w:cs="Times New Roman"/>
+          <w:sz w:val="24"/>
+          <w:szCs w:val="24"/>
+        </w:rPr>
+        <w:t xml:space="preserve"> </w:t>
+      </w:r>
+      <w:proofErr w:type="spellStart"/>
+      <w:r>
+        <w:rPr>
+          <w:rFonts w:ascii="Times New Roman" w:hAnsi="Times New Roman" w:cs="Times New Roman"/>
+          <w:sz w:val="24"/>
+          <w:szCs w:val="24"/>
+        </w:rPr>
+        <w:t>to</w:t>
+      </w:r>
+      <w:proofErr w:type="spellEnd"/>
+      <w:r>
+        <w:rPr>
+          <w:rFonts w:ascii="Times New Roman" w:hAnsi="Times New Roman" w:cs="Times New Roman"/>
+          <w:sz w:val="24"/>
+          <w:szCs w:val="24"/>
+        </w:rPr>
+        <w:t xml:space="preserve"> </w:t>
+      </w:r>
+      <w:proofErr w:type="spellStart"/>
+      <w:r>
+        <w:rPr>
+          <w:rFonts w:ascii="Times New Roman" w:hAnsi="Times New Roman" w:cs="Times New Roman"/>
+          <w:sz w:val="24"/>
+          <w:szCs w:val="24"/>
+        </w:rPr>
+        <w:t>handle</w:t>
+      </w:r>
+      <w:proofErr w:type="spellEnd"/>
+      <w:r>
+        <w:rPr>
+          <w:rFonts w:ascii="Times New Roman" w:hAnsi="Times New Roman" w:cs="Times New Roman"/>
+          <w:sz w:val="24"/>
+          <w:szCs w:val="24"/>
+        </w:rPr>
+        <w:t xml:space="preserve"> </w:t>
+      </w:r>
+      <w:proofErr w:type="spellStart"/>
+      <w:r>
+        <w:rPr>
+          <w:rFonts w:ascii="Times New Roman" w:hAnsi="Times New Roman" w:cs="Times New Roman"/>
+          <w:sz w:val="24"/>
+          <w:szCs w:val="24"/>
+        </w:rPr>
+        <w:t>the</w:t>
+      </w:r>
+      <w:proofErr w:type="spellEnd"/>
+      <w:r>
+        <w:rPr>
+          <w:rFonts w:ascii="Times New Roman" w:hAnsi="Times New Roman" w:cs="Times New Roman"/>
+          <w:sz w:val="24"/>
+          <w:szCs w:val="24"/>
+        </w:rPr>
+        <w:t xml:space="preserve"> </w:t>
+      </w:r>
+      <w:proofErr w:type="spellStart"/>
+      <w:r>
+        <w:rPr>
+          <w:rFonts w:ascii="Times New Roman" w:hAnsi="Times New Roman" w:cs="Times New Roman"/>
+          <w:sz w:val="24"/>
+          <w:szCs w:val="24"/>
+        </w:rPr>
+        <w:t>challenges</w:t>
+      </w:r>
+      <w:proofErr w:type="spellEnd"/>
+      <w:r>
+        <w:rPr>
+          <w:rFonts w:ascii="Times New Roman" w:hAnsi="Times New Roman" w:cs="Times New Roman"/>
+          <w:sz w:val="24"/>
+          <w:szCs w:val="24"/>
+        </w:rPr>
+        <w:t xml:space="preserve"> </w:t>
+      </w:r>
+      <w:proofErr w:type="spellStart"/>
+      <w:r>
+        <w:rPr>
+          <w:rFonts w:ascii="Times New Roman" w:hAnsi="Times New Roman" w:cs="Times New Roman"/>
+          <w:sz w:val="24"/>
+          <w:szCs w:val="24"/>
+        </w:rPr>
+        <w:t>of</w:t>
+      </w:r>
+      <w:proofErr w:type="spellEnd"/>
+      <w:r>
+        <w:rPr>
+          <w:rFonts w:ascii="Times New Roman" w:hAnsi="Times New Roman" w:cs="Times New Roman"/>
+          <w:sz w:val="24"/>
+          <w:szCs w:val="24"/>
+        </w:rPr>
+        <w:t xml:space="preserve"> </w:t>
+      </w:r>
+      <w:proofErr w:type="spellStart"/>
+      <w:r>
+        <w:rPr>
+          <w:rFonts w:ascii="Times New Roman" w:hAnsi="Times New Roman" w:cs="Times New Roman"/>
+          <w:sz w:val="24"/>
+          <w:szCs w:val="24"/>
+        </w:rPr>
+        <w:t>recurring</w:t>
+      </w:r>
+      <w:proofErr w:type="spellEnd"/>
+      <w:r>
+        <w:rPr>
+          <w:rFonts w:ascii="Times New Roman" w:hAnsi="Times New Roman" w:cs="Times New Roman"/>
+          <w:sz w:val="24"/>
+          <w:szCs w:val="24"/>
+        </w:rPr>
+        <w:t xml:space="preserve"> concept </w:t>
+      </w:r>
+      <w:proofErr w:type="spellStart"/>
+      <w:r>
+        <w:rPr>
+          <w:rFonts w:ascii="Times New Roman" w:hAnsi="Times New Roman" w:cs="Times New Roman"/>
+          <w:sz w:val="24"/>
+          <w:szCs w:val="24"/>
+        </w:rPr>
+        <w:t>drift</w:t>
+      </w:r>
+      <w:proofErr w:type="spellEnd"/>
+      <w:r>
+        <w:rPr>
+          <w:rFonts w:ascii="Times New Roman" w:hAnsi="Times New Roman" w:cs="Times New Roman"/>
+          <w:sz w:val="24"/>
+          <w:szCs w:val="24"/>
+        </w:rPr>
+        <w:t xml:space="preserve">. </w:t>
+      </w:r>
+      <w:proofErr w:type="spellStart"/>
+      <w:r>
+        <w:rPr>
+          <w:rFonts w:ascii="Times New Roman" w:hAnsi="Times New Roman" w:cs="Times New Roman"/>
+          <w:sz w:val="24"/>
+          <w:szCs w:val="24"/>
+        </w:rPr>
+        <w:t>The</w:t>
+      </w:r>
+      <w:proofErr w:type="spellEnd"/>
+      <w:r>
+        <w:rPr>
+          <w:rFonts w:ascii="Times New Roman" w:hAnsi="Times New Roman" w:cs="Times New Roman"/>
+          <w:sz w:val="24"/>
+          <w:szCs w:val="24"/>
+        </w:rPr>
+        <w:t xml:space="preserve"> </w:t>
+      </w:r>
+      <w:proofErr w:type="spellStart"/>
+      <w:r>
+        <w:rPr>
+          <w:rFonts w:ascii="Times New Roman" w:hAnsi="Times New Roman" w:cs="Times New Roman"/>
+          <w:sz w:val="24"/>
+          <w:szCs w:val="24"/>
+        </w:rPr>
+        <w:t>first</w:t>
+      </w:r>
+      <w:proofErr w:type="spellEnd"/>
+      <w:r>
+        <w:rPr>
+          <w:rFonts w:ascii="Times New Roman" w:hAnsi="Times New Roman" w:cs="Times New Roman"/>
+          <w:sz w:val="24"/>
+          <w:szCs w:val="24"/>
+        </w:rPr>
+        <w:t xml:space="preserve"> </w:t>
+      </w:r>
+      <w:proofErr w:type="spellStart"/>
+      <w:r>
+        <w:rPr>
+          <w:rFonts w:ascii="Times New Roman" w:hAnsi="Times New Roman" w:cs="Times New Roman"/>
+          <w:sz w:val="24"/>
+          <w:szCs w:val="24"/>
+        </w:rPr>
+        <w:t>contribution</w:t>
+      </w:r>
+      <w:proofErr w:type="spellEnd"/>
+      <w:r>
+        <w:rPr>
+          <w:rFonts w:ascii="Times New Roman" w:hAnsi="Times New Roman" w:cs="Times New Roman"/>
+          <w:sz w:val="24"/>
+          <w:szCs w:val="24"/>
+        </w:rPr>
+        <w:t xml:space="preserve"> </w:t>
+      </w:r>
+      <w:proofErr w:type="spellStart"/>
+      <w:r>
+        <w:rPr>
+          <w:rFonts w:ascii="Times New Roman" w:hAnsi="Times New Roman" w:cs="Times New Roman"/>
+          <w:sz w:val="24"/>
+          <w:szCs w:val="24"/>
+        </w:rPr>
+        <w:t>is</w:t>
+      </w:r>
+      <w:proofErr w:type="spellEnd"/>
+      <w:r>
+        <w:rPr>
+          <w:rFonts w:ascii="Times New Roman" w:hAnsi="Times New Roman" w:cs="Times New Roman"/>
+          <w:sz w:val="24"/>
+          <w:szCs w:val="24"/>
+        </w:rPr>
+        <w:t xml:space="preserve"> </w:t>
+      </w:r>
+      <w:proofErr w:type="spellStart"/>
+      <w:r>
+        <w:rPr>
+          <w:rFonts w:ascii="Times New Roman" w:hAnsi="Times New Roman" w:cs="Times New Roman"/>
+          <w:sz w:val="24"/>
+          <w:szCs w:val="24"/>
+        </w:rPr>
+        <w:t>to</w:t>
+      </w:r>
+      <w:proofErr w:type="spellEnd"/>
+      <w:r>
+        <w:rPr>
+          <w:rFonts w:ascii="Times New Roman" w:hAnsi="Times New Roman" w:cs="Times New Roman"/>
+          <w:sz w:val="24"/>
+          <w:szCs w:val="24"/>
+        </w:rPr>
+        <w:t xml:space="preserve"> </w:t>
+      </w:r>
+      <w:proofErr w:type="spellStart"/>
+      <w:r>
+        <w:rPr>
+          <w:rFonts w:ascii="Times New Roman" w:hAnsi="Times New Roman" w:cs="Times New Roman"/>
+          <w:b/>
+          <w:sz w:val="24"/>
+          <w:szCs w:val="24"/>
+        </w:rPr>
+        <w:t>utilize</w:t>
+      </w:r>
+      <w:proofErr w:type="spellEnd"/>
+      <w:r>
+        <w:rPr>
+          <w:rFonts w:ascii="Times New Roman" w:hAnsi="Times New Roman" w:cs="Times New Roman"/>
+          <w:b/>
+          <w:sz w:val="24"/>
+          <w:szCs w:val="24"/>
+        </w:rPr>
+        <w:t xml:space="preserve"> </w:t>
+      </w:r>
+      <w:proofErr w:type="spellStart"/>
+      <w:r>
+        <w:rPr>
+          <w:rFonts w:ascii="Times New Roman" w:hAnsi="Times New Roman" w:cs="Times New Roman"/>
+          <w:b/>
+          <w:sz w:val="24"/>
+          <w:szCs w:val="24"/>
+        </w:rPr>
+        <w:t>the</w:t>
+      </w:r>
+      <w:proofErr w:type="spellEnd"/>
+      <w:r>
+        <w:rPr>
+          <w:rFonts w:ascii="Times New Roman" w:hAnsi="Times New Roman" w:cs="Times New Roman"/>
+          <w:b/>
+          <w:sz w:val="24"/>
+          <w:szCs w:val="24"/>
+        </w:rPr>
+        <w:t xml:space="preserve"> rough set </w:t>
+      </w:r>
+      <w:proofErr w:type="spellStart"/>
+      <w:r>
+        <w:rPr>
+          <w:rFonts w:ascii="Times New Roman" w:hAnsi="Times New Roman" w:cs="Times New Roman"/>
+          <w:b/>
+          <w:sz w:val="24"/>
+          <w:szCs w:val="24"/>
+        </w:rPr>
+        <w:t>theory</w:t>
+      </w:r>
+      <w:proofErr w:type="spellEnd"/>
+      <w:r>
+        <w:rPr>
+          <w:rFonts w:ascii="Times New Roman" w:hAnsi="Times New Roman" w:cs="Times New Roman"/>
+          <w:b/>
+          <w:sz w:val="24"/>
+          <w:szCs w:val="24"/>
+        </w:rPr>
+        <w:t xml:space="preserve"> </w:t>
+      </w:r>
+      <w:proofErr w:type="spellStart"/>
+      <w:r>
+        <w:rPr>
+          <w:rFonts w:ascii="Times New Roman" w:hAnsi="Times New Roman" w:cs="Times New Roman"/>
+          <w:b/>
+          <w:sz w:val="24"/>
+          <w:szCs w:val="24"/>
+        </w:rPr>
+        <w:t>for</w:t>
+      </w:r>
+      <w:proofErr w:type="spellEnd"/>
+      <w:r>
+        <w:rPr>
+          <w:rFonts w:ascii="Times New Roman" w:hAnsi="Times New Roman" w:cs="Times New Roman"/>
+          <w:b/>
+          <w:sz w:val="24"/>
+          <w:szCs w:val="24"/>
+        </w:rPr>
+        <w:t xml:space="preserve"> </w:t>
+      </w:r>
+      <w:proofErr w:type="spellStart"/>
+      <w:r>
+        <w:rPr>
+          <w:rFonts w:ascii="Times New Roman" w:hAnsi="Times New Roman" w:cs="Times New Roman"/>
+          <w:b/>
+          <w:sz w:val="24"/>
+          <w:szCs w:val="24"/>
+        </w:rPr>
+        <w:t>detecting</w:t>
+      </w:r>
+      <w:proofErr w:type="spellEnd"/>
+      <w:r>
+        <w:rPr>
+          <w:rFonts w:ascii="Times New Roman" w:hAnsi="Times New Roman" w:cs="Times New Roman"/>
+          <w:b/>
+          <w:sz w:val="24"/>
+          <w:szCs w:val="24"/>
+        </w:rPr>
+        <w:t xml:space="preserve"> </w:t>
+      </w:r>
+      <w:proofErr w:type="spellStart"/>
+      <w:r>
+        <w:rPr>
+          <w:rFonts w:ascii="Times New Roman" w:hAnsi="Times New Roman" w:cs="Times New Roman"/>
+          <w:b/>
+          <w:sz w:val="24"/>
+          <w:szCs w:val="24"/>
+        </w:rPr>
+        <w:t>the</w:t>
+      </w:r>
+      <w:proofErr w:type="spellEnd"/>
+      <w:r>
+        <w:rPr>
+          <w:rFonts w:ascii="Times New Roman" w:hAnsi="Times New Roman" w:cs="Times New Roman"/>
+          <w:b/>
+          <w:sz w:val="24"/>
+          <w:szCs w:val="24"/>
+        </w:rPr>
+        <w:t xml:space="preserve"> concept </w:t>
+      </w:r>
+      <w:proofErr w:type="spellStart"/>
+      <w:r>
+        <w:rPr>
+          <w:rFonts w:ascii="Times New Roman" w:hAnsi="Times New Roman" w:cs="Times New Roman"/>
+          <w:b/>
+          <w:sz w:val="24"/>
+          <w:szCs w:val="24"/>
+        </w:rPr>
+        <w:t>drift</w:t>
+      </w:r>
+      <w:proofErr w:type="spellEnd"/>
+      <w:r>
+        <w:rPr>
+          <w:rFonts w:ascii="Times New Roman" w:hAnsi="Times New Roman" w:cs="Times New Roman"/>
+          <w:sz w:val="24"/>
+          <w:szCs w:val="24"/>
+        </w:rPr>
+        <w:t>.</w:t>
+      </w:r>
+      <w:r>
+        <w:rPr>
+          <w:rFonts w:ascii="Times New Roman" w:hAnsi="Times New Roman" w:cs="Times New Roman"/>
+          <w:sz w:val="24"/>
+          <w:szCs w:val="24"/>
+        </w:rPr>
+        <w:t xml:space="preserve"> </w:t>
+      </w:r>
+      <w:proofErr w:type="spellStart"/>
+      <w:r>
+        <w:rPr>
+          <w:rFonts w:ascii="Times New Roman" w:hAnsi="Times New Roman" w:cs="Times New Roman"/>
+          <w:sz w:val="24"/>
+          <w:szCs w:val="24"/>
+        </w:rPr>
+        <w:t>Then</w:t>
+      </w:r>
+      <w:proofErr w:type="spellEnd"/>
+      <w:r>
+        <w:rPr>
+          <w:rFonts w:ascii="Times New Roman" w:hAnsi="Times New Roman" w:cs="Times New Roman"/>
+          <w:sz w:val="24"/>
+          <w:szCs w:val="24"/>
+        </w:rPr>
+        <w:t xml:space="preserve">, </w:t>
+      </w:r>
+      <w:proofErr w:type="spellStart"/>
+      <w:r>
+        <w:rPr>
+          <w:rFonts w:ascii="Times New Roman" w:hAnsi="Times New Roman" w:cs="Times New Roman"/>
+          <w:sz w:val="24"/>
+          <w:szCs w:val="24"/>
+        </w:rPr>
+        <w:t>gaussian</w:t>
+      </w:r>
+      <w:proofErr w:type="spellEnd"/>
+      <w:r>
+        <w:rPr>
+          <w:rFonts w:ascii="Times New Roman" w:hAnsi="Times New Roman" w:cs="Times New Roman"/>
+          <w:sz w:val="24"/>
+          <w:szCs w:val="24"/>
+        </w:rPr>
+        <w:t xml:space="preserve"> </w:t>
+      </w:r>
+      <w:proofErr w:type="spellStart"/>
+      <w:r>
+        <w:rPr>
+          <w:rFonts w:ascii="Times New Roman" w:hAnsi="Times New Roman" w:cs="Times New Roman"/>
+          <w:sz w:val="24"/>
+          <w:szCs w:val="24"/>
+        </w:rPr>
+        <w:t>naïve</w:t>
+      </w:r>
+      <w:proofErr w:type="spellEnd"/>
+      <w:r>
+        <w:rPr>
+          <w:rFonts w:ascii="Times New Roman" w:hAnsi="Times New Roman" w:cs="Times New Roman"/>
+          <w:sz w:val="24"/>
+          <w:szCs w:val="24"/>
+        </w:rPr>
+        <w:t xml:space="preserve"> </w:t>
+      </w:r>
+      <w:proofErr w:type="spellStart"/>
+      <w:r>
+        <w:rPr>
+          <w:rFonts w:ascii="Times New Roman" w:hAnsi="Times New Roman" w:cs="Times New Roman"/>
+          <w:sz w:val="24"/>
+          <w:szCs w:val="24"/>
+        </w:rPr>
+        <w:t>classifier</w:t>
+      </w:r>
+      <w:proofErr w:type="spellEnd"/>
+      <w:r>
+        <w:rPr>
+          <w:rFonts w:ascii="Times New Roman" w:hAnsi="Times New Roman" w:cs="Times New Roman"/>
+          <w:sz w:val="24"/>
+          <w:szCs w:val="24"/>
+        </w:rPr>
+        <w:t xml:space="preserve"> </w:t>
+      </w:r>
+      <w:proofErr w:type="spellStart"/>
+      <w:r>
+        <w:rPr>
+          <w:rFonts w:ascii="Times New Roman" w:hAnsi="Times New Roman" w:cs="Times New Roman"/>
+          <w:sz w:val="24"/>
+          <w:szCs w:val="24"/>
+        </w:rPr>
+        <w:t>is</w:t>
+      </w:r>
+      <w:proofErr w:type="spellEnd"/>
+      <w:r>
+        <w:rPr>
+          <w:rFonts w:ascii="Times New Roman" w:hAnsi="Times New Roman" w:cs="Times New Roman"/>
+          <w:sz w:val="24"/>
+          <w:szCs w:val="24"/>
+        </w:rPr>
+        <w:t xml:space="preserve"> </w:t>
+      </w:r>
+      <w:proofErr w:type="spellStart"/>
+      <w:r>
+        <w:rPr>
+          <w:rFonts w:ascii="Times New Roman" w:hAnsi="Times New Roman" w:cs="Times New Roman"/>
+          <w:sz w:val="24"/>
+          <w:szCs w:val="24"/>
+        </w:rPr>
+        <w:t>modified</w:t>
+      </w:r>
+      <w:proofErr w:type="spellEnd"/>
+      <w:r>
+        <w:rPr>
+          <w:rFonts w:ascii="Times New Roman" w:hAnsi="Times New Roman" w:cs="Times New Roman"/>
+          <w:sz w:val="24"/>
+          <w:szCs w:val="24"/>
+        </w:rPr>
+        <w:t xml:space="preserve"> </w:t>
+      </w:r>
+      <w:proofErr w:type="spellStart"/>
+      <w:r>
+        <w:rPr>
+          <w:rFonts w:ascii="Times New Roman" w:hAnsi="Times New Roman" w:cs="Times New Roman"/>
+          <w:sz w:val="24"/>
+          <w:szCs w:val="24"/>
+        </w:rPr>
+        <w:t>mathematically</w:t>
+      </w:r>
+      <w:proofErr w:type="spellEnd"/>
+      <w:r>
+        <w:rPr>
+          <w:rFonts w:ascii="Times New Roman" w:hAnsi="Times New Roman" w:cs="Times New Roman"/>
+          <w:sz w:val="24"/>
+          <w:szCs w:val="24"/>
+        </w:rPr>
+        <w:t xml:space="preserve"> </w:t>
+      </w:r>
+      <w:proofErr w:type="spellStart"/>
+      <w:r>
+        <w:rPr>
+          <w:rFonts w:ascii="Times New Roman" w:hAnsi="Times New Roman" w:cs="Times New Roman"/>
+          <w:sz w:val="24"/>
+          <w:szCs w:val="24"/>
+        </w:rPr>
+        <w:t>to</w:t>
+      </w:r>
+      <w:proofErr w:type="spellEnd"/>
+      <w:r>
+        <w:rPr>
+          <w:rFonts w:ascii="Times New Roman" w:hAnsi="Times New Roman" w:cs="Times New Roman"/>
+          <w:sz w:val="24"/>
+          <w:szCs w:val="24"/>
+        </w:rPr>
+        <w:t xml:space="preserve"> </w:t>
+      </w:r>
+      <w:proofErr w:type="spellStart"/>
+      <w:r>
+        <w:rPr>
+          <w:rFonts w:ascii="Times New Roman" w:hAnsi="Times New Roman" w:cs="Times New Roman"/>
+          <w:b/>
+          <w:sz w:val="24"/>
+          <w:szCs w:val="24"/>
+        </w:rPr>
+        <w:t>handle</w:t>
+      </w:r>
+      <w:proofErr w:type="spellEnd"/>
+      <w:r>
+        <w:rPr>
+          <w:rFonts w:ascii="Times New Roman" w:hAnsi="Times New Roman" w:cs="Times New Roman"/>
+          <w:b/>
+          <w:sz w:val="24"/>
+          <w:szCs w:val="24"/>
+        </w:rPr>
+        <w:t xml:space="preserve"> </w:t>
+      </w:r>
+      <w:proofErr w:type="spellStart"/>
+      <w:r>
+        <w:rPr>
+          <w:rFonts w:ascii="Times New Roman" w:hAnsi="Times New Roman" w:cs="Times New Roman"/>
+          <w:b/>
+          <w:sz w:val="24"/>
+          <w:szCs w:val="24"/>
+        </w:rPr>
+        <w:t>the</w:t>
+      </w:r>
+      <w:proofErr w:type="spellEnd"/>
+      <w:r>
+        <w:rPr>
+          <w:rFonts w:ascii="Times New Roman" w:hAnsi="Times New Roman" w:cs="Times New Roman"/>
+          <w:b/>
+          <w:sz w:val="24"/>
+          <w:szCs w:val="24"/>
+        </w:rPr>
+        <w:t xml:space="preserve"> </w:t>
+      </w:r>
+      <w:proofErr w:type="spellStart"/>
+      <w:r>
+        <w:rPr>
+          <w:rFonts w:ascii="Times New Roman" w:hAnsi="Times New Roman" w:cs="Times New Roman"/>
+          <w:b/>
+          <w:sz w:val="24"/>
+          <w:szCs w:val="24"/>
+        </w:rPr>
+        <w:t>dynamic</w:t>
+      </w:r>
+      <w:proofErr w:type="spellEnd"/>
+      <w:r>
+        <w:rPr>
+          <w:rFonts w:ascii="Times New Roman" w:hAnsi="Times New Roman" w:cs="Times New Roman"/>
+          <w:b/>
+          <w:sz w:val="24"/>
+          <w:szCs w:val="24"/>
+        </w:rPr>
+        <w:t xml:space="preserve"> data </w:t>
+      </w:r>
+      <w:proofErr w:type="spellStart"/>
+      <w:r>
+        <w:rPr>
+          <w:rFonts w:ascii="Times New Roman" w:hAnsi="Times New Roman" w:cs="Times New Roman"/>
+          <w:b/>
+          <w:sz w:val="24"/>
+          <w:szCs w:val="24"/>
+        </w:rPr>
+        <w:t>without</w:t>
+      </w:r>
+      <w:proofErr w:type="spellEnd"/>
+      <w:r>
+        <w:rPr>
+          <w:rFonts w:ascii="Times New Roman" w:hAnsi="Times New Roman" w:cs="Times New Roman"/>
+          <w:b/>
+          <w:sz w:val="24"/>
+          <w:szCs w:val="24"/>
+        </w:rPr>
+        <w:t xml:space="preserve"> </w:t>
+      </w:r>
+      <w:proofErr w:type="spellStart"/>
+      <w:r>
+        <w:rPr>
+          <w:rFonts w:ascii="Times New Roman" w:hAnsi="Times New Roman" w:cs="Times New Roman"/>
+          <w:b/>
+          <w:sz w:val="24"/>
+          <w:szCs w:val="24"/>
+        </w:rPr>
+        <w:t>using</w:t>
+      </w:r>
+      <w:proofErr w:type="spellEnd"/>
+      <w:r>
+        <w:rPr>
+          <w:rFonts w:ascii="Times New Roman" w:hAnsi="Times New Roman" w:cs="Times New Roman"/>
+          <w:b/>
+          <w:sz w:val="24"/>
+          <w:szCs w:val="24"/>
+        </w:rPr>
+        <w:t xml:space="preserve"> </w:t>
+      </w:r>
+      <w:proofErr w:type="spellStart"/>
+      <w:r>
+        <w:rPr>
+          <w:rFonts w:ascii="Times New Roman" w:hAnsi="Times New Roman" w:cs="Times New Roman"/>
+          <w:b/>
+          <w:sz w:val="24"/>
+          <w:szCs w:val="24"/>
+        </w:rPr>
+        <w:t>the</w:t>
+      </w:r>
+      <w:proofErr w:type="spellEnd"/>
+      <w:r>
+        <w:rPr>
+          <w:rFonts w:ascii="Times New Roman" w:hAnsi="Times New Roman" w:cs="Times New Roman"/>
+          <w:b/>
+          <w:sz w:val="24"/>
+          <w:szCs w:val="24"/>
+        </w:rPr>
+        <w:t xml:space="preserve"> </w:t>
+      </w:r>
+      <w:proofErr w:type="spellStart"/>
+      <w:r>
+        <w:rPr>
+          <w:rFonts w:ascii="Times New Roman" w:hAnsi="Times New Roman" w:cs="Times New Roman"/>
+          <w:b/>
+          <w:sz w:val="24"/>
+          <w:szCs w:val="24"/>
+        </w:rPr>
+        <w:t>historic</w:t>
+      </w:r>
+      <w:proofErr w:type="spellEnd"/>
+      <w:r>
+        <w:rPr>
+          <w:rFonts w:ascii="Times New Roman" w:hAnsi="Times New Roman" w:cs="Times New Roman"/>
+          <w:b/>
+          <w:sz w:val="24"/>
+          <w:szCs w:val="24"/>
+        </w:rPr>
+        <w:t xml:space="preserve"> data</w:t>
+      </w:r>
+      <w:r>
+        <w:rPr>
+          <w:rFonts w:ascii="Times New Roman" w:hAnsi="Times New Roman" w:cs="Times New Roman"/>
+          <w:sz w:val="24"/>
+          <w:szCs w:val="24"/>
+        </w:rPr>
+        <w:t xml:space="preserve">. </w:t>
+      </w:r>
+      <w:proofErr w:type="spellStart"/>
+      <w:r>
+        <w:rPr>
+          <w:rFonts w:ascii="Times New Roman" w:hAnsi="Times New Roman" w:cs="Times New Roman"/>
+          <w:sz w:val="24"/>
+          <w:szCs w:val="24"/>
+        </w:rPr>
+        <w:t>Also</w:t>
+      </w:r>
+      <w:proofErr w:type="spellEnd"/>
+      <w:r>
+        <w:rPr>
+          <w:rFonts w:ascii="Times New Roman" w:hAnsi="Times New Roman" w:cs="Times New Roman"/>
+          <w:sz w:val="24"/>
+          <w:szCs w:val="24"/>
+        </w:rPr>
+        <w:t>,</w:t>
+      </w:r>
+      <w:r>
+        <w:rPr>
+          <w:rFonts w:ascii="Times New Roman" w:hAnsi="Times New Roman" w:cs="Times New Roman"/>
+          <w:sz w:val="24"/>
+          <w:szCs w:val="24"/>
+        </w:rPr>
+        <w:t xml:space="preserve"> </w:t>
+      </w:r>
+      <w:proofErr w:type="spellStart"/>
+      <w:r>
+        <w:rPr>
+          <w:rFonts w:ascii="Times New Roman" w:hAnsi="Times New Roman" w:cs="Times New Roman"/>
+          <w:sz w:val="24"/>
+          <w:szCs w:val="24"/>
+        </w:rPr>
+        <w:t>the</w:t>
+      </w:r>
+      <w:proofErr w:type="spellEnd"/>
+      <w:r>
+        <w:rPr>
+          <w:rFonts w:ascii="Times New Roman" w:hAnsi="Times New Roman" w:cs="Times New Roman"/>
+          <w:sz w:val="24"/>
+          <w:szCs w:val="24"/>
+        </w:rPr>
+        <w:t xml:space="preserve"> </w:t>
+      </w:r>
+      <w:proofErr w:type="spellStart"/>
+      <w:r>
+        <w:rPr>
+          <w:rFonts w:ascii="Times New Roman" w:hAnsi="Times New Roman" w:cs="Times New Roman"/>
+          <w:sz w:val="24"/>
+          <w:szCs w:val="24"/>
+        </w:rPr>
+        <w:t>classification</w:t>
+      </w:r>
+      <w:proofErr w:type="spellEnd"/>
+      <w:r>
+        <w:rPr>
+          <w:rFonts w:ascii="Times New Roman" w:hAnsi="Times New Roman" w:cs="Times New Roman"/>
+          <w:sz w:val="24"/>
+          <w:szCs w:val="24"/>
+        </w:rPr>
+        <w:t xml:space="preserve"> </w:t>
+      </w:r>
+      <w:proofErr w:type="spellStart"/>
+      <w:r>
+        <w:rPr>
+          <w:rFonts w:ascii="Times New Roman" w:hAnsi="Times New Roman" w:cs="Times New Roman"/>
+          <w:sz w:val="24"/>
+          <w:szCs w:val="24"/>
+        </w:rPr>
+        <w:t>is</w:t>
+      </w:r>
+      <w:proofErr w:type="spellEnd"/>
+      <w:r>
+        <w:rPr>
+          <w:rFonts w:ascii="Times New Roman" w:hAnsi="Times New Roman" w:cs="Times New Roman"/>
+          <w:sz w:val="24"/>
+          <w:szCs w:val="24"/>
+        </w:rPr>
+        <w:t xml:space="preserve"> </w:t>
+      </w:r>
+      <w:proofErr w:type="spellStart"/>
+      <w:r>
+        <w:rPr>
+          <w:rFonts w:ascii="Times New Roman" w:hAnsi="Times New Roman" w:cs="Times New Roman"/>
+          <w:sz w:val="24"/>
+          <w:szCs w:val="24"/>
+        </w:rPr>
+        <w:t>performed</w:t>
+      </w:r>
+      <w:proofErr w:type="spellEnd"/>
+      <w:r>
+        <w:rPr>
+          <w:rFonts w:ascii="Times New Roman" w:hAnsi="Times New Roman" w:cs="Times New Roman"/>
+          <w:sz w:val="24"/>
+          <w:szCs w:val="24"/>
+        </w:rPr>
+        <w:t xml:space="preserve"> </w:t>
+      </w:r>
+      <w:proofErr w:type="spellStart"/>
+      <w:r>
+        <w:rPr>
+          <w:rFonts w:ascii="Times New Roman" w:hAnsi="Times New Roman" w:cs="Times New Roman"/>
+          <w:sz w:val="24"/>
+          <w:szCs w:val="24"/>
+        </w:rPr>
+        <w:t>using</w:t>
+      </w:r>
+      <w:proofErr w:type="spellEnd"/>
+      <w:r>
+        <w:rPr>
+          <w:rFonts w:ascii="Times New Roman" w:hAnsi="Times New Roman" w:cs="Times New Roman"/>
+          <w:sz w:val="24"/>
+          <w:szCs w:val="24"/>
+        </w:rPr>
+        <w:t xml:space="preserve"> </w:t>
+      </w:r>
+      <w:proofErr w:type="spellStart"/>
+      <w:r>
+        <w:rPr>
+          <w:rFonts w:ascii="Times New Roman" w:hAnsi="Times New Roman" w:cs="Times New Roman"/>
+          <w:sz w:val="24"/>
+          <w:szCs w:val="24"/>
+        </w:rPr>
+        <w:t>the</w:t>
+      </w:r>
+      <w:proofErr w:type="spellEnd"/>
+      <w:r>
+        <w:rPr>
+          <w:rFonts w:ascii="Times New Roman" w:hAnsi="Times New Roman" w:cs="Times New Roman"/>
+          <w:sz w:val="24"/>
+          <w:szCs w:val="24"/>
+        </w:rPr>
+        <w:t xml:space="preserve"> posterior </w:t>
+      </w:r>
+      <w:proofErr w:type="spellStart"/>
+      <w:r>
+        <w:rPr>
+          <w:rFonts w:ascii="Times New Roman" w:hAnsi="Times New Roman" w:cs="Times New Roman"/>
+          <w:sz w:val="24"/>
+          <w:szCs w:val="24"/>
+        </w:rPr>
+        <w:t>probability</w:t>
+      </w:r>
+      <w:proofErr w:type="spellEnd"/>
+      <w:r>
+        <w:rPr>
+          <w:rFonts w:ascii="Times New Roman" w:hAnsi="Times New Roman" w:cs="Times New Roman"/>
+          <w:sz w:val="24"/>
+          <w:szCs w:val="24"/>
+        </w:rPr>
+        <w:t xml:space="preserve"> </w:t>
+      </w:r>
+      <w:r>
+        <w:rPr>
+          <w:rFonts w:ascii="Times New Roman" w:hAnsi="Times New Roman" w:cs="Times New Roman"/>
+          <w:sz w:val="24"/>
+          <w:szCs w:val="24"/>
+        </w:rPr>
+        <w:t xml:space="preserve">and </w:t>
+      </w:r>
+      <w:proofErr w:type="spellStart"/>
+      <w:r>
+        <w:rPr>
+          <w:rFonts w:ascii="Times New Roman" w:hAnsi="Times New Roman" w:cs="Times New Roman"/>
+          <w:sz w:val="24"/>
+          <w:szCs w:val="24"/>
+        </w:rPr>
+        <w:t>the</w:t>
+      </w:r>
+      <w:proofErr w:type="spellEnd"/>
+      <w:r>
+        <w:rPr>
+          <w:rFonts w:ascii="Times New Roman" w:hAnsi="Times New Roman" w:cs="Times New Roman"/>
+          <w:sz w:val="24"/>
+          <w:szCs w:val="24"/>
+        </w:rPr>
+        <w:t xml:space="preserve"> </w:t>
+      </w:r>
+      <w:proofErr w:type="spellStart"/>
+      <w:r>
+        <w:rPr>
+          <w:rFonts w:ascii="Times New Roman" w:hAnsi="Times New Roman" w:cs="Times New Roman"/>
+          <w:sz w:val="24"/>
+          <w:szCs w:val="24"/>
+        </w:rPr>
+        <w:t>objective</w:t>
+      </w:r>
+      <w:proofErr w:type="spellEnd"/>
+      <w:r>
+        <w:rPr>
+          <w:rFonts w:ascii="Times New Roman" w:hAnsi="Times New Roman" w:cs="Times New Roman"/>
+          <w:sz w:val="24"/>
+          <w:szCs w:val="24"/>
+        </w:rPr>
+        <w:t xml:space="preserve"> </w:t>
+      </w:r>
+      <w:proofErr w:type="spellStart"/>
+      <w:r>
+        <w:rPr>
+          <w:rFonts w:ascii="Times New Roman" w:hAnsi="Times New Roman" w:cs="Times New Roman"/>
+          <w:sz w:val="24"/>
+          <w:szCs w:val="24"/>
+        </w:rPr>
+        <w:t>function</w:t>
+      </w:r>
+      <w:proofErr w:type="spellEnd"/>
+      <w:r>
+        <w:rPr>
+          <w:rFonts w:ascii="Times New Roman" w:hAnsi="Times New Roman" w:cs="Times New Roman"/>
+          <w:sz w:val="24"/>
+          <w:szCs w:val="24"/>
+        </w:rPr>
+        <w:t xml:space="preserve"> </w:t>
+      </w:r>
+      <w:proofErr w:type="spellStart"/>
+      <w:r>
+        <w:rPr>
+          <w:rFonts w:ascii="Times New Roman" w:hAnsi="Times New Roman" w:cs="Times New Roman"/>
+          <w:sz w:val="24"/>
+          <w:szCs w:val="24"/>
+        </w:rPr>
+        <w:t>which</w:t>
+      </w:r>
+      <w:proofErr w:type="spellEnd"/>
+      <w:r>
+        <w:rPr>
+          <w:rFonts w:ascii="Times New Roman" w:hAnsi="Times New Roman" w:cs="Times New Roman"/>
+          <w:sz w:val="24"/>
+          <w:szCs w:val="24"/>
+        </w:rPr>
+        <w:t xml:space="preserve"> </w:t>
+      </w:r>
+      <w:proofErr w:type="spellStart"/>
+      <w:r>
+        <w:rPr>
+          <w:rFonts w:ascii="Times New Roman" w:hAnsi="Times New Roman" w:cs="Times New Roman"/>
+          <w:sz w:val="24"/>
+          <w:szCs w:val="24"/>
+        </w:rPr>
+        <w:t>considers</w:t>
+      </w:r>
+      <w:proofErr w:type="spellEnd"/>
+      <w:r>
+        <w:rPr>
+          <w:rFonts w:ascii="Times New Roman" w:hAnsi="Times New Roman" w:cs="Times New Roman"/>
+          <w:sz w:val="24"/>
+          <w:szCs w:val="24"/>
+        </w:rPr>
+        <w:t xml:space="preserve"> </w:t>
+      </w:r>
+      <w:proofErr w:type="spellStart"/>
+      <w:r>
+        <w:rPr>
+          <w:rFonts w:ascii="Times New Roman" w:hAnsi="Times New Roman" w:cs="Times New Roman"/>
+          <w:sz w:val="24"/>
+          <w:szCs w:val="24"/>
+        </w:rPr>
+        <w:t>the</w:t>
+      </w:r>
+      <w:proofErr w:type="spellEnd"/>
+      <w:r>
+        <w:rPr>
+          <w:rFonts w:ascii="Times New Roman" w:hAnsi="Times New Roman" w:cs="Times New Roman"/>
+          <w:sz w:val="24"/>
+          <w:szCs w:val="24"/>
+        </w:rPr>
+        <w:t xml:space="preserve"> </w:t>
+      </w:r>
+      <w:proofErr w:type="spellStart"/>
+      <w:r>
+        <w:rPr>
+          <w:rFonts w:ascii="Times New Roman" w:hAnsi="Times New Roman" w:cs="Times New Roman"/>
+          <w:sz w:val="24"/>
+          <w:szCs w:val="24"/>
+        </w:rPr>
+        <w:t>multiple</w:t>
+      </w:r>
+      <w:proofErr w:type="spellEnd"/>
+      <w:r>
+        <w:rPr>
+          <w:rFonts w:ascii="Times New Roman" w:hAnsi="Times New Roman" w:cs="Times New Roman"/>
+          <w:sz w:val="24"/>
+          <w:szCs w:val="24"/>
+        </w:rPr>
+        <w:t xml:space="preserve"> </w:t>
+      </w:r>
+      <w:proofErr w:type="spellStart"/>
+      <w:r>
+        <w:rPr>
+          <w:rFonts w:ascii="Times New Roman" w:hAnsi="Times New Roman" w:cs="Times New Roman"/>
+          <w:sz w:val="24"/>
+          <w:szCs w:val="24"/>
+        </w:rPr>
+        <w:t>criteria</w:t>
+      </w:r>
+      <w:proofErr w:type="spellEnd"/>
+      <w:r>
+        <w:rPr>
+          <w:rFonts w:ascii="Times New Roman" w:hAnsi="Times New Roman" w:cs="Times New Roman"/>
+          <w:sz w:val="24"/>
+          <w:szCs w:val="24"/>
+        </w:rPr>
+        <w:t>.</w:t>
+      </w:r>
     </w:p>
     <w:p>
       <w:pPr>
@@ -7832,6 +8870,8 @@
           <w:szCs w:val="24"/>
         </w:rPr>
       </w:pPr>
+      <w:bookmarkStart w:id="0" w:name="_GoBack"/>
+      <w:bookmarkEnd w:id="0"/>
     </w:p>
     <w:sectPr>
       <w:pgSz w:w="11906" w:h="16838"/>

</xml_diff>